<commit_message>
Modificado pasta de TCC
</commit_message>
<xml_diff>
--- a/Trabalho de Conclusão de Curso/TCC/Artigos/CIDADE E EDIFICAÇÕES A BUSCA POR UM NOVO MODELO/ABNT.docx
+++ b/Trabalho de Conclusão de Curso/TCC/Artigos/CIDADE E EDIFICAÇÕES A BUSCA POR UM NOVO MODELO/ABNT.docx
@@ -19,12 +19,69 @@
           <w:szCs w:val="24"/>
           <w:lang w:eastAsia="pt-BR"/>
         </w:rPr>
-        <w:t xml:space="preserve">SPINELLI, Rodrigo; ALVES, Augusto; KONRAD, Odorico. CIDADE E EDIFICAÇÕES: A BUSCA POR UM NOVO MODELO. </w:t>
+        <w:t xml:space="preserve">SPINELLI, Rodrigo; ALVES, Augusto; KONRAD, Odorico. </w:t>
       </w:r>
       <w:r>
         <w:rPr>
           <w:rFonts w:ascii="Times New Roman" w:eastAsia="Times New Roman" w:hAnsi="Times New Roman" w:cs="Times New Roman"/>
           <w:b/>
+          <w:sz w:val="24"/>
+          <w:szCs w:val="24"/>
+          <w:lang w:eastAsia="pt-BR"/>
+        </w:rPr>
+        <w:t>C</w:t>
+      </w:r>
+      <w:r>
+        <w:rPr>
+          <w:rFonts w:ascii="Times New Roman" w:eastAsia="Times New Roman" w:hAnsi="Times New Roman" w:cs="Times New Roman"/>
+          <w:b/>
+          <w:sz w:val="24"/>
+          <w:szCs w:val="24"/>
+          <w:lang w:eastAsia="pt-BR"/>
+        </w:rPr>
+        <w:t xml:space="preserve">idade e </w:t>
+      </w:r>
+      <w:r>
+        <w:rPr>
+          <w:rFonts w:ascii="Times New Roman" w:eastAsia="Times New Roman" w:hAnsi="Times New Roman" w:cs="Times New Roman"/>
+          <w:b/>
+          <w:sz w:val="24"/>
+          <w:szCs w:val="24"/>
+          <w:lang w:eastAsia="pt-BR"/>
+        </w:rPr>
+        <w:t>E</w:t>
+      </w:r>
+      <w:r>
+        <w:rPr>
+          <w:rFonts w:ascii="Times New Roman" w:eastAsia="Times New Roman" w:hAnsi="Times New Roman" w:cs="Times New Roman"/>
+          <w:b/>
+          <w:sz w:val="24"/>
+          <w:szCs w:val="24"/>
+          <w:lang w:eastAsia="pt-BR"/>
+        </w:rPr>
+        <w:t>dificações</w:t>
+      </w:r>
+      <w:r>
+        <w:rPr>
+          <w:rFonts w:ascii="Times New Roman" w:eastAsia="Times New Roman" w:hAnsi="Times New Roman" w:cs="Times New Roman"/>
+          <w:sz w:val="24"/>
+          <w:szCs w:val="24"/>
+          <w:lang w:eastAsia="pt-BR"/>
+        </w:rPr>
+        <w:t>: a busca por um novo modelo</w:t>
+      </w:r>
+      <w:r>
+        <w:rPr>
+          <w:rFonts w:ascii="Times New Roman" w:eastAsia="Times New Roman" w:hAnsi="Times New Roman" w:cs="Times New Roman"/>
+          <w:sz w:val="24"/>
+          <w:szCs w:val="24"/>
+          <w:lang w:eastAsia="pt-BR"/>
+        </w:rPr>
+        <w:t xml:space="preserve">. </w:t>
+      </w:r>
+      <w:r>
+        <w:rPr>
+          <w:rFonts w:ascii="Times New Roman" w:eastAsia="Times New Roman" w:hAnsi="Times New Roman" w:cs="Times New Roman"/>
           <w:bCs/>
           <w:sz w:val="24"/>
           <w:szCs w:val="24"/>
@@ -91,7 +148,27 @@
           <w:szCs w:val="24"/>
           <w:lang w:eastAsia="pt-BR"/>
         </w:rPr>
-        <w:t>doi:</w:t>
+        <w:t>doi</w:t>
+      </w:r>
+      <w:proofErr w:type="spellEnd"/>
+      <w:r>
+        <w:rPr>
+          <w:rFonts w:ascii="Times New Roman" w:eastAsia="Times New Roman" w:hAnsi="Times New Roman" w:cs="Times New Roman"/>
+          <w:sz w:val="24"/>
+          <w:szCs w:val="24"/>
+          <w:lang w:eastAsia="pt-BR"/>
+        </w:rPr>
+        <w:t>:</w:t>
+      </w:r>
+      <w:r>
+        <w:rPr>
+          <w:rFonts w:ascii="Times New Roman" w:eastAsia="Times New Roman" w:hAnsi="Times New Roman" w:cs="Times New Roman"/>
+          <w:sz w:val="24"/>
+          <w:szCs w:val="24"/>
+          <w:u w:val="single"/>
+          <w:lang w:eastAsia="pt-BR"/>
+        </w:rPr>
+        <w:t xml:space="preserve"> </w:t>
       </w:r>
       <w:hyperlink r:id="rId5" w:history="1">
         <w:r>
@@ -103,19 +180,7 @@
             <w:u w:val="single"/>
             <w:lang w:eastAsia="pt-BR"/>
           </w:rPr>
-          <w:t>http</w:t>
-        </w:r>
-        <w:proofErr w:type="spellEnd"/>
-        <w:r>
-          <w:rPr>
-            <w:rFonts w:ascii="Times New Roman" w:eastAsia="Times New Roman" w:hAnsi="Times New Roman" w:cs="Times New Roman"/>
-            <w:color w:val="0000FF"/>
-            <w:sz w:val="24"/>
-            <w:szCs w:val="24"/>
-            <w:u w:val="single"/>
-            <w:lang w:eastAsia="pt-BR"/>
-          </w:rPr>
-          <w:t>://dx.doi.org/10.22410/issn.2176-3070.v5i4a2013.337</w:t>
+          <w:t>http://dx.doi.org/10.22410/issn.2176-3070.v5i4a2013.337</w:t>
         </w:r>
       </w:hyperlink>
       <w:r>

</xml_diff>